<commit_message>
Update Data Warehousing Process.docx
</commit_message>
<xml_diff>
--- a/documents/Data Storage/Data Warehousing Process.docx
+++ b/documents/Data Storage/Data Warehousing Process.docx
@@ -100,14 +100,7 @@
           <w:sz w:val="24"/>
           <w:szCs w:val="24"/>
         </w:rPr>
-        <w:t>Xu</w:t>
-      </w:r>
-      <w:r>
-        <w:rPr>
-          <w:sz w:val="24"/>
-          <w:szCs w:val="24"/>
-        </w:rPr>
-        <w:t>buntu</w:t>
+        <w:t>Xubuntu</w:t>
       </w:r>
       <w:proofErr w:type="spellEnd"/>
       <w:r>
@@ -115,14 +108,7 @@
           <w:sz w:val="24"/>
           <w:szCs w:val="24"/>
         </w:rPr>
-        <w:t> 18.04</w:t>
-      </w:r>
-      <w:r>
-        <w:rPr>
-          <w:sz w:val="24"/>
-          <w:szCs w:val="24"/>
-        </w:rPr>
-        <w:t>.1 (64 bit) Virtual Machine</w:t>
+        <w:t> 18.04.1 (64 bit) Virtual Machine</w:t>
       </w:r>
       <w:r>
         <w:rPr>
@@ -281,14 +267,7 @@
           <w:sz w:val="24"/>
           <w:szCs w:val="24"/>
         </w:rPr>
-        <w:t>Database</w:t>
-      </w:r>
-      <w:r>
-        <w:rPr>
-          <w:sz w:val="24"/>
-          <w:szCs w:val="24"/>
-        </w:rPr>
-        <w:t xml:space="preserve">  v</w:t>
+        <w:t>Database  v</w:t>
       </w:r>
       <w:r>
         <w:rPr>
@@ -1661,23 +1640,7 @@
           <w:sz w:val="24"/>
           <w:szCs w:val="24"/>
         </w:rPr>
-        <w:t>Figure 1.2.</w:t>
-      </w:r>
-      <w:r>
-        <w:rPr>
-          <w:i/>
-          <w:sz w:val="24"/>
-          <w:szCs w:val="24"/>
-        </w:rPr>
-        <w:t>1</w:t>
-      </w:r>
-      <w:r>
-        <w:rPr>
-          <w:i/>
-          <w:sz w:val="24"/>
-          <w:szCs w:val="24"/>
-        </w:rPr>
-        <w:t xml:space="preserve">: </w:t>
+        <w:t xml:space="preserve">Figure 1.2.1: </w:t>
       </w:r>
       <w:r>
         <w:rPr>
@@ -2029,7 +1992,7 @@
           <w:szCs w:val="24"/>
         </w:rPr>
         <w:lastRenderedPageBreak/>
-        <w:t>Figure 1.2.</w:t>
+        <w:t xml:space="preserve">Figure 1.2.3: </w:t>
       </w:r>
       <w:r>
         <w:rPr>
@@ -2037,72 +2000,48 @@
           <w:sz w:val="24"/>
           <w:szCs w:val="24"/>
         </w:rPr>
+        <w:t xml:space="preserve">Constellation </w:t>
+      </w:r>
+      <w:r>
+        <w:rPr>
+          <w:i/>
+          <w:sz w:val="24"/>
+          <w:szCs w:val="24"/>
+        </w:rPr>
+        <w:t>D</w:t>
+      </w:r>
+      <w:r>
+        <w:rPr>
+          <w:i/>
+          <w:sz w:val="24"/>
+          <w:szCs w:val="24"/>
+        </w:rPr>
+        <w:t>iagram</w:t>
+      </w:r>
+      <w:r>
+        <w:rPr>
+          <w:i/>
+          <w:sz w:val="24"/>
+          <w:szCs w:val="24"/>
+        </w:rPr>
+        <w:t xml:space="preserve"> </w:t>
+      </w:r>
+      <w:r>
+        <w:rPr>
+          <w:i/>
+          <w:sz w:val="24"/>
+          <w:szCs w:val="24"/>
+        </w:rPr>
+        <w:t xml:space="preserve">for Business Question </w:t>
+      </w:r>
+      <w:r>
+        <w:rPr>
+          <w:i/>
+          <w:sz w:val="24"/>
+          <w:szCs w:val="24"/>
+        </w:rPr>
         <w:t>3</w:t>
       </w:r>
-      <w:r>
-        <w:rPr>
-          <w:i/>
-          <w:sz w:val="24"/>
-          <w:szCs w:val="24"/>
-        </w:rPr>
-        <w:t xml:space="preserve">: </w:t>
-      </w:r>
-      <w:r>
-        <w:rPr>
-          <w:i/>
-          <w:sz w:val="24"/>
-          <w:szCs w:val="24"/>
-        </w:rPr>
-        <w:t>Constellation</w:t>
-      </w:r>
-      <w:r>
-        <w:rPr>
-          <w:i/>
-          <w:sz w:val="24"/>
-          <w:szCs w:val="24"/>
-        </w:rPr>
-        <w:t xml:space="preserve"> </w:t>
-      </w:r>
-      <w:r>
-        <w:rPr>
-          <w:i/>
-          <w:sz w:val="24"/>
-          <w:szCs w:val="24"/>
-        </w:rPr>
-        <w:t>D</w:t>
-      </w:r>
-      <w:r>
-        <w:rPr>
-          <w:i/>
-          <w:sz w:val="24"/>
-          <w:szCs w:val="24"/>
-        </w:rPr>
-        <w:t>iagram</w:t>
-      </w:r>
-      <w:r>
-        <w:rPr>
-          <w:i/>
-          <w:sz w:val="24"/>
-          <w:szCs w:val="24"/>
-        </w:rPr>
-        <w:t xml:space="preserve"> </w:t>
-      </w:r>
-      <w:r>
-        <w:rPr>
-          <w:i/>
-          <w:sz w:val="24"/>
-          <w:szCs w:val="24"/>
-        </w:rPr>
-        <w:t xml:space="preserve">for Business Question </w:t>
-      </w:r>
-      <w:r>
-        <w:rPr>
-          <w:i/>
-          <w:sz w:val="24"/>
-          <w:szCs w:val="24"/>
-        </w:rPr>
-        <w:t>3</w:t>
-      </w:r>
     </w:p>
     <w:p>
       <w:pPr>
@@ -2116,10 +2055,10 @@
           <w:noProof/>
         </w:rPr>
         <w:drawing>
-          <wp:inline distT="0" distB="0" distL="0" distR="0" wp14:anchorId="7A8AC795" wp14:editId="423CDFC4">
-            <wp:extent cx="5943600" cy="3750945"/>
-            <wp:effectExtent l="0" t="0" r="0" b="1905"/>
-            <wp:docPr id="6" name="Picture 6"/>
+          <wp:inline distT="0" distB="0" distL="0" distR="0" wp14:anchorId="21ED7AC7" wp14:editId="400B8968">
+            <wp:extent cx="6016625" cy="3798120"/>
+            <wp:effectExtent l="0" t="0" r="3175" b="0"/>
+            <wp:docPr id="4" name="Picture 4"/>
             <wp:cNvGraphicFramePr>
               <a:graphicFrameLocks xmlns:a="http://schemas.openxmlformats.org/drawingml/2006/main" noChangeAspect="1"/>
             </wp:cNvGraphicFramePr>
@@ -2127,23 +2066,36 @@
               <a:graphicData uri="http://schemas.openxmlformats.org/drawingml/2006/picture">
                 <pic:pic xmlns:pic="http://schemas.openxmlformats.org/drawingml/2006/picture">
                   <pic:nvPicPr>
-                    <pic:cNvPr id="1" name=""/>
-                    <pic:cNvPicPr/>
+                    <pic:cNvPr id="0" name="Picture 1"/>
+                    <pic:cNvPicPr>
+                      <a:picLocks noChangeAspect="1" noChangeArrowheads="1"/>
+                    </pic:cNvPicPr>
                   </pic:nvPicPr>
                   <pic:blipFill>
-                    <a:blip r:embed="rId14"/>
+                    <a:blip r:embed="rId14">
+                      <a:extLst>
+                        <a:ext uri="{28A0092B-C50C-407E-A947-70E740481C1C}">
+                          <a14:useLocalDpi xmlns:a14="http://schemas.microsoft.com/office/drawing/2010/main" val="0"/>
+                        </a:ext>
+                      </a:extLst>
+                    </a:blip>
+                    <a:srcRect/>
                     <a:stretch>
                       <a:fillRect/>
                     </a:stretch>
                   </pic:blipFill>
-                  <pic:spPr>
+                  <pic:spPr bwMode="auto">
                     <a:xfrm>
                       <a:off x="0" y="0"/>
-                      <a:ext cx="5943600" cy="3750945"/>
+                      <a:ext cx="6016625" cy="3798120"/>
                     </a:xfrm>
                     <a:prstGeom prst="rect">
                       <a:avLst/>
                     </a:prstGeom>
+                    <a:noFill/>
+                    <a:ln>
+                      <a:noFill/>
+                    </a:ln>
                   </pic:spPr>
                 </pic:pic>
               </a:graphicData>
@@ -2151,6 +2103,8 @@
           </wp:inline>
         </w:drawing>
       </w:r>
+      <w:bookmarkStart w:id="0" w:name="_GoBack"/>
+      <w:bookmarkEnd w:id="0"/>
     </w:p>
     <w:p>
       <w:pPr>
@@ -2510,8 +2464,6 @@
         </w:rPr>
         <w:br/>
       </w:r>
-      <w:bookmarkStart w:id="0" w:name="_GoBack"/>
-      <w:bookmarkEnd w:id="0"/>
       <w:r>
         <w:rPr>
           <w:i/>
@@ -3888,6 +3840,15 @@
 </file>
 
 <file path=customXml/item1.xml><?xml version="1.0" encoding="utf-8"?>
+<?mso-contentType ?>
+<FormTemplates xmlns="http://schemas.microsoft.com/sharepoint/v3/contenttype/forms">
+  <Display>DocumentLibraryForm</Display>
+  <Edit>DocumentLibraryForm</Edit>
+  <New>DocumentLibraryForm</New>
+</FormTemplates>
+</file>
+
+<file path=customXml/item2.xml><?xml version="1.0" encoding="utf-8"?>
 <ct:contentTypeSchema xmlns:ct="http://schemas.microsoft.com/office/2006/metadata/contentType" xmlns:ma="http://schemas.microsoft.com/office/2006/metadata/properties/metaAttributes" ct:_="" ma:_="" ma:contentTypeName="Document" ma:contentTypeID="0x010100E3CC4F4B59BFF6458946AA999E959D1F" ma:contentTypeVersion="12" ma:contentTypeDescription="Create a new document." ma:contentTypeScope="" ma:versionID="8df84426bc2040552054c2b66958d37c">
   <xsd:schema xmlns:xsd="http://www.w3.org/2001/XMLSchema" xmlns:xs="http://www.w3.org/2001/XMLSchema" xmlns:p="http://schemas.microsoft.com/office/2006/metadata/properties" xmlns:ns3="26a088a5-642d-441c-b4f3-b091af9fae5a" xmlns:ns4="bfbd865d-751c-453d-8c60-f815b5971ee5" targetNamespace="http://schemas.microsoft.com/office/2006/metadata/properties" ma:root="true" ma:fieldsID="1d18274f6acbebd49f48e32a28dbfad1" ns3:_="" ns4:_="">
     <xsd:import namespace="26a088a5-642d-441c-b4f3-b091af9fae5a"/>
@@ -4104,15 +4065,6 @@
 </ct:contentTypeSchema>
 </file>
 
-<file path=customXml/item2.xml><?xml version="1.0" encoding="utf-8"?>
-<?mso-contentType ?>
-<FormTemplates xmlns="http://schemas.microsoft.com/sharepoint/v3/contenttype/forms">
-  <Display>DocumentLibraryForm</Display>
-  <Edit>DocumentLibraryForm</Edit>
-  <New>DocumentLibraryForm</New>
-</FormTemplates>
-</file>
-
 <file path=customXml/item3.xml><?xml version="1.0" encoding="utf-8"?>
 <p:properties xmlns:p="http://schemas.microsoft.com/office/2006/metadata/properties" xmlns:xsi="http://www.w3.org/2001/XMLSchema-instance" xmlns:pc="http://schemas.microsoft.com/office/infopath/2007/PartnerControls">
   <documentManagement/>
@@ -4120,6 +4072,14 @@
 </file>
 
 <file path=customXml/itemProps1.xml><?xml version="1.0" encoding="utf-8"?>
+<ds:datastoreItem xmlns:ds="http://schemas.openxmlformats.org/officeDocument/2006/customXml" ds:itemID="{DF5D1284-4B13-409B-B3AB-D12D61D56D1C}">
+  <ds:schemaRefs>
+    <ds:schemaRef ds:uri="http://schemas.microsoft.com/sharepoint/v3/contenttype/forms"/>
+  </ds:schemaRefs>
+</ds:datastoreItem>
+</file>
+
+<file path=customXml/itemProps2.xml><?xml version="1.0" encoding="utf-8"?>
 <ds:datastoreItem xmlns:ds="http://schemas.openxmlformats.org/officeDocument/2006/customXml" ds:itemID="{810921EA-8F05-4456-AB84-AB5E2B4FAA30}">
   <ds:schemaRefs>
     <ds:schemaRef ds:uri="http://schemas.microsoft.com/office/2006/metadata/contentType"/>
@@ -4138,27 +4098,19 @@
 </ds:datastoreItem>
 </file>
 
-<file path=customXml/itemProps2.xml><?xml version="1.0" encoding="utf-8"?>
-<ds:datastoreItem xmlns:ds="http://schemas.openxmlformats.org/officeDocument/2006/customXml" ds:itemID="{DF5D1284-4B13-409B-B3AB-D12D61D56D1C}">
-  <ds:schemaRefs>
-    <ds:schemaRef ds:uri="http://schemas.microsoft.com/sharepoint/v3/contenttype/forms"/>
-  </ds:schemaRefs>
-</ds:datastoreItem>
-</file>
-
 <file path=customXml/itemProps3.xml><?xml version="1.0" encoding="utf-8"?>
 <ds:datastoreItem xmlns:ds="http://schemas.openxmlformats.org/officeDocument/2006/customXml" ds:itemID="{8E75314F-4B98-40E9-A03E-545DE886FB98}">
   <ds:schemaRefs>
-    <ds:schemaRef ds:uri="26a088a5-642d-441c-b4f3-b091af9fae5a"/>
     <ds:schemaRef ds:uri="http://schemas.microsoft.com/office/2006/documentManagement/types"/>
-    <ds:schemaRef ds:uri="http://www.w3.org/XML/1998/namespace"/>
-    <ds:schemaRef ds:uri="http://purl.org/dc/elements/1.1/"/>
     <ds:schemaRef ds:uri="http://purl.org/dc/dcmitype/"/>
     <ds:schemaRef ds:uri="http://schemas.microsoft.com/office/2006/metadata/properties"/>
+    <ds:schemaRef ds:uri="http://schemas.openxmlformats.org/package/2006/metadata/core-properties"/>
+    <ds:schemaRef ds:uri="26a088a5-642d-441c-b4f3-b091af9fae5a"/>
+    <ds:schemaRef ds:uri="http://www.w3.org/XML/1998/namespace"/>
     <ds:schemaRef ds:uri="http://purl.org/dc/terms/"/>
+    <ds:schemaRef ds:uri="bfbd865d-751c-453d-8c60-f815b5971ee5"/>
     <ds:schemaRef ds:uri="http://schemas.microsoft.com/office/infopath/2007/PartnerControls"/>
-    <ds:schemaRef ds:uri="http://schemas.openxmlformats.org/package/2006/metadata/core-properties"/>
-    <ds:schemaRef ds:uri="bfbd865d-751c-453d-8c60-f815b5971ee5"/>
+    <ds:schemaRef ds:uri="http://purl.org/dc/elements/1.1/"/>
   </ds:schemaRefs>
 </ds:datastoreItem>
 </file>
</xml_diff>